<commit_message>
meeting mins, tutor feedback, 3/4/19
</commit_message>
<xml_diff>
--- a/Meeting Minutes/2019.03.04 - TUTOR FEEDBACK.docx
+++ b/Meeting Minutes/2019.03.04 - TUTOR FEEDBACK.docx
@@ -225,57 +225,13 @@
       <w:pPr>
         <w:pStyle w:val="NoSpacing"/>
         <w:rPr>
-          <w:b/>
-          <w:u w:val="single"/>
-          <w:lang w:val="en-GB"/>
-        </w:rPr>
-      </w:pPr>
-      <w:r>
-        <w:rPr>
-          <w:b/>
-          <w:u w:val="single"/>
-          <w:lang w:val="en-GB"/>
-        </w:rPr>
-        <w:t xml:space="preserve">Item One: </w:t>
-      </w:r>
-      <w:proofErr w:type="spellStart"/>
-      <w:r>
-        <w:rPr>
-          <w:b/>
-          <w:u w:val="single"/>
-          <w:lang w:val="en-GB"/>
-        </w:rPr>
-        <w:t>Postmortem</w:t>
-      </w:r>
-      <w:proofErr w:type="spellEnd"/>
-      <w:r>
-        <w:rPr>
-          <w:b/>
-          <w:u w:val="single"/>
-          <w:lang w:val="en-GB"/>
-        </w:rPr>
-        <w:t xml:space="preserve"> of previous week</w:t>
-      </w:r>
-    </w:p>
-    <w:p>
-      <w:pPr>
-        <w:pStyle w:val="NoSpacing"/>
-        <w:rPr>
-          <w:b/>
-          <w:color w:val="FF0000"/>
-          <w:lang w:val="en-GB"/>
-        </w:rPr>
-      </w:pPr>
-    </w:p>
-    <w:p>
-      <w:pPr>
-        <w:pStyle w:val="NoSpacing"/>
-        <w:rPr>
           <w:i/>
           <w:sz w:val="24"/>
           <w:lang w:val="en-GB"/>
         </w:rPr>
       </w:pPr>
+      <w:bookmarkStart w:id="1" w:name="_GoBack"/>
+      <w:bookmarkEnd w:id="1"/>
       <w:r>
         <w:rPr>
           <w:b/>
@@ -424,7 +380,7 @@
           <w:lang w:val="en-GB"/>
         </w:rPr>
       </w:pPr>
-      <w:bookmarkStart w:id="1" w:name="_Hlk191380"/>
+      <w:bookmarkStart w:id="2" w:name="_Hlk191380"/>
       <w:r>
         <w:rPr>
           <w:b/>
@@ -707,7 +663,6 @@
         <w:rPr>
           <w:lang w:val="en-GB"/>
         </w:rPr>
-        <w:lastRenderedPageBreak/>
         <w:t>Rob explained the tutorial is the most important part of the game as it dictates how players will be introduced to the game and respond to the entirety of the product.</w:t>
       </w:r>
     </w:p>
@@ -726,6 +681,7 @@
         <w:rPr>
           <w:lang w:val="en-GB"/>
         </w:rPr>
+        <w:lastRenderedPageBreak/>
         <w:t>Because of the above point, Rob explained he would consider it good judgement if the team focused on developing the tutorial for the remainder of development.</w:t>
       </w:r>
     </w:p>
@@ -1036,8 +992,6 @@
         </w:rPr>
         <w:t>team’s</w:t>
       </w:r>
-      <w:bookmarkStart w:id="2" w:name="_GoBack"/>
-      <w:bookmarkEnd w:id="2"/>
       <w:r>
         <w:rPr>
           <w:lang w:val="en-GB"/>
@@ -1068,7 +1022,7 @@
       </w:pPr>
     </w:p>
     <w:bookmarkEnd w:id="0"/>
-    <w:bookmarkEnd w:id="1"/>
+    <w:bookmarkEnd w:id="2"/>
     <w:p>
       <w:pPr>
         <w:pStyle w:val="NoSpacing"/>

</xml_diff>